<commit_message>
removed GNDs from SW1 & SW3 mounting tabs
</commit_message>
<xml_diff>
--- a/smartmic/SM1000-F/PCB Documentation Check List.docx
+++ b/smartmic/SM1000-F/PCB Documentation Check List.docx
@@ -250,8 +250,6 @@
         </w:rPr>
         <w:t xml:space="preserve">DATE: </w:t>
       </w:r>
-      <w:bookmarkStart w:id="0" w:name="_GoBack"/>
-      <w:bookmarkEnd w:id="0"/>
       <w:r>
         <w:rPr>
           <w:rFonts w:ascii="Arial" w:hAnsi="Arial" w:cs="Arial"/>
@@ -385,22 +383,25 @@
           <w:color w:val="000000"/>
           <w:lang w:val="x-none"/>
         </w:rPr>
-        <w:t xml:space="preserve">[ </w:t>
-      </w:r>
-      <w:r>
-        <w:rPr>
-          <w:rFonts w:ascii="Arial" w:hAnsi="Arial" w:cs="Arial"/>
-          <w:color w:val="000000"/>
-        </w:rPr>
-        <w:t>X</w:t>
-      </w:r>
-      <w:r>
-        <w:rPr>
-          <w:rFonts w:ascii="Arial" w:hAnsi="Arial" w:cs="Arial"/>
-          <w:color w:val="000000"/>
-          <w:lang w:val="x-none"/>
-        </w:rPr>
-        <w:t xml:space="preserve">] </w:t>
+        <w:t xml:space="preserve">[  </w:t>
+      </w:r>
+      <w:bookmarkStart w:id="0" w:name="_GoBack"/>
+      <w:bookmarkEnd w:id="0"/>
+      <w:r>
+        <w:rPr>
+          <w:rFonts w:ascii="Arial" w:hAnsi="Arial" w:cs="Arial"/>
+          <w:color w:val="000000"/>
+          <w:lang w:val="x-none"/>
+        </w:rPr>
+        <w:t>]</w:t>
+      </w:r>
+      <w:r>
+        <w:rPr>
+          <w:rFonts w:ascii="Arial" w:hAnsi="Arial" w:cs="Arial"/>
+          <w:color w:val="000000"/>
+          <w:lang w:val="x-none"/>
+        </w:rPr>
+        <w:t xml:space="preserve"> </w:t>
       </w:r>
       <w:r>
         <w:rPr>
@@ -463,22 +464,15 @@
           <w:color w:val="000000"/>
           <w:lang w:val="x-none"/>
         </w:rPr>
-        <w:t xml:space="preserve">[ </w:t>
-      </w:r>
-      <w:r>
-        <w:rPr>
-          <w:rFonts w:ascii="Arial" w:hAnsi="Arial" w:cs="Arial"/>
-          <w:color w:val="000000"/>
-        </w:rPr>
-        <w:t>X</w:t>
-      </w:r>
-      <w:r>
-        <w:rPr>
-          <w:rFonts w:ascii="Arial" w:hAnsi="Arial" w:cs="Arial"/>
-          <w:color w:val="000000"/>
-          <w:lang w:val="x-none"/>
-        </w:rPr>
-        <w:t>]  Run ERC on schematic &amp; fix any errors.</w:t>
+        <w:t>[  ]</w:t>
+      </w:r>
+      <w:r>
+        <w:rPr>
+          <w:rFonts w:ascii="Arial" w:hAnsi="Arial" w:cs="Arial"/>
+          <w:color w:val="000000"/>
+          <w:lang w:val="x-none"/>
+        </w:rPr>
+        <w:t xml:space="preserve">  Run ERC on schematic &amp; fix any errors.</w:t>
       </w:r>
     </w:p>
     <w:p>
@@ -503,22 +497,15 @@
           <w:color w:val="000000"/>
           <w:lang w:val="x-none"/>
         </w:rPr>
-        <w:t xml:space="preserve">[ </w:t>
-      </w:r>
-      <w:r>
-        <w:rPr>
-          <w:rFonts w:ascii="Arial" w:hAnsi="Arial" w:cs="Arial"/>
-          <w:color w:val="000000"/>
-        </w:rPr>
-        <w:t>X</w:t>
-      </w:r>
-      <w:r>
-        <w:rPr>
-          <w:rFonts w:ascii="Arial" w:hAnsi="Arial" w:cs="Arial"/>
-          <w:color w:val="000000"/>
-          <w:lang w:val="x-none"/>
-        </w:rPr>
-        <w:t xml:space="preserve">]  Run DRC on </w:t>
+        <w:t>[  ]</w:t>
+      </w:r>
+      <w:r>
+        <w:rPr>
+          <w:rFonts w:ascii="Arial" w:hAnsi="Arial" w:cs="Arial"/>
+          <w:color w:val="000000"/>
+          <w:lang w:val="x-none"/>
+        </w:rPr>
+        <w:t xml:space="preserve">  Run DRC on </w:t>
       </w:r>
       <w:proofErr w:type="spellStart"/>
       <w:r>
@@ -561,14 +548,7 @@
           <w:rFonts w:ascii="Arial" w:hAnsi="Arial" w:cs="Arial"/>
           <w:lang w:val="x-none"/>
         </w:rPr>
-        <w:t>[ X</w:t>
-      </w:r>
-      <w:r>
-        <w:rPr>
-          <w:rFonts w:ascii="Arial" w:hAnsi="Arial" w:cs="Arial"/>
-          <w:lang w:val="x-none"/>
-        </w:rPr>
-        <w:t>]</w:t>
+        <w:t>[  ]</w:t>
       </w:r>
       <w:r>
         <w:rPr>
@@ -657,20 +637,7 @@
           <w:rFonts w:ascii="Arial" w:hAnsi="Arial" w:cs="Arial"/>
           <w:lang w:val="x-none"/>
         </w:rPr>
-        <w:t xml:space="preserve">[ </w:t>
-      </w:r>
-      <w:r>
-        <w:rPr>
-          <w:rFonts w:ascii="Arial" w:hAnsi="Arial" w:cs="Arial"/>
-        </w:rPr>
-        <w:t>X</w:t>
-      </w:r>
-      <w:r>
-        <w:rPr>
-          <w:rFonts w:ascii="Arial" w:hAnsi="Arial" w:cs="Arial"/>
-          <w:lang w:val="x-none"/>
-        </w:rPr>
-        <w:t>]</w:t>
+        <w:t>[  ]</w:t>
       </w:r>
       <w:r>
         <w:rPr>
@@ -743,20 +710,7 @@
           <w:rFonts w:ascii="Arial" w:hAnsi="Arial" w:cs="Arial"/>
           <w:lang w:val="x-none"/>
         </w:rPr>
-        <w:t xml:space="preserve">[ </w:t>
-      </w:r>
-      <w:r>
-        <w:rPr>
-          <w:rFonts w:ascii="Arial" w:hAnsi="Arial" w:cs="Arial"/>
-        </w:rPr>
-        <w:t>X</w:t>
-      </w:r>
-      <w:r>
-        <w:rPr>
-          <w:rFonts w:ascii="Arial" w:hAnsi="Arial" w:cs="Arial"/>
-          <w:lang w:val="x-none"/>
-        </w:rPr>
-        <w:t>]</w:t>
+        <w:t>[  ]</w:t>
       </w:r>
       <w:r>
         <w:rPr>
@@ -855,20 +809,7 @@
           <w:rFonts w:ascii="Arial" w:hAnsi="Arial" w:cs="Arial"/>
           <w:lang w:val="x-none"/>
         </w:rPr>
-        <w:t xml:space="preserve">[ </w:t>
-      </w:r>
-      <w:r>
-        <w:rPr>
-          <w:rFonts w:ascii="Arial" w:hAnsi="Arial" w:cs="Arial"/>
-        </w:rPr>
-        <w:t>X</w:t>
-      </w:r>
-      <w:r>
-        <w:rPr>
-          <w:rFonts w:ascii="Arial" w:hAnsi="Arial" w:cs="Arial"/>
-          <w:lang w:val="x-none"/>
-        </w:rPr>
-        <w:t>]</w:t>
+        <w:t>[  ]</w:t>
       </w:r>
       <w:r>
         <w:rPr>
@@ -931,22 +872,15 @@
           <w:color w:val="000000"/>
           <w:lang w:val="x-none"/>
         </w:rPr>
-        <w:t xml:space="preserve">[ </w:t>
-      </w:r>
-      <w:r>
-        <w:rPr>
-          <w:rFonts w:ascii="Arial" w:hAnsi="Arial" w:cs="Arial"/>
-          <w:color w:val="000000"/>
-        </w:rPr>
-        <w:t>X</w:t>
-      </w:r>
-      <w:r>
-        <w:rPr>
-          <w:rFonts w:ascii="Arial" w:hAnsi="Arial" w:cs="Arial"/>
-          <w:color w:val="000000"/>
-          <w:lang w:val="x-none"/>
-        </w:rPr>
-        <w:t>]  Generate BOM-filename.pdf file and move to MFG folder.</w:t>
+        <w:t>[  ]</w:t>
+      </w:r>
+      <w:r>
+        <w:rPr>
+          <w:rFonts w:ascii="Arial" w:hAnsi="Arial" w:cs="Arial"/>
+          <w:color w:val="000000"/>
+          <w:lang w:val="x-none"/>
+        </w:rPr>
+        <w:t xml:space="preserve">  Generate BOM-filename.pdf file and move to MFG folder.</w:t>
       </w:r>
     </w:p>
     <w:p>
@@ -969,20 +903,7 @@
           <w:rFonts w:ascii="Arial" w:hAnsi="Arial" w:cs="Arial"/>
           <w:lang w:val="x-none"/>
         </w:rPr>
-        <w:t xml:space="preserve">[ </w:t>
-      </w:r>
-      <w:r>
-        <w:rPr>
-          <w:rFonts w:ascii="Arial" w:hAnsi="Arial" w:cs="Arial"/>
-        </w:rPr>
-        <w:t>X</w:t>
-      </w:r>
-      <w:r>
-        <w:rPr>
-          <w:rFonts w:ascii="Arial" w:hAnsi="Arial" w:cs="Arial"/>
-          <w:lang w:val="x-none"/>
-        </w:rPr>
-        <w:t>]</w:t>
+        <w:t>[  ]</w:t>
       </w:r>
       <w:r>
         <w:rPr>
@@ -1034,20 +955,7 @@
           <w:rFonts w:ascii="Arial" w:hAnsi="Arial" w:cs="Arial"/>
           <w:lang w:val="x-none"/>
         </w:rPr>
-        <w:t xml:space="preserve">[ </w:t>
-      </w:r>
-      <w:r>
-        <w:rPr>
-          <w:rFonts w:ascii="Arial" w:hAnsi="Arial" w:cs="Arial"/>
-        </w:rPr>
-        <w:t>X</w:t>
-      </w:r>
-      <w:r>
-        <w:rPr>
-          <w:rFonts w:ascii="Arial" w:hAnsi="Arial" w:cs="Arial"/>
-          <w:lang w:val="x-none"/>
-        </w:rPr>
-        <w:t>]</w:t>
+        <w:t>[  ]</w:t>
       </w:r>
       <w:r>
         <w:rPr>
@@ -1084,20 +992,7 @@
           <w:rFonts w:ascii="Arial" w:hAnsi="Arial" w:cs="Arial"/>
           <w:lang w:val="x-none"/>
         </w:rPr>
-        <w:t xml:space="preserve">[ </w:t>
-      </w:r>
-      <w:r>
-        <w:rPr>
-          <w:rFonts w:ascii="Arial" w:hAnsi="Arial" w:cs="Arial"/>
-        </w:rPr>
-        <w:t>X</w:t>
-      </w:r>
-      <w:r>
-        <w:rPr>
-          <w:rFonts w:ascii="Arial" w:hAnsi="Arial" w:cs="Arial"/>
-          <w:lang w:val="x-none"/>
-        </w:rPr>
-        <w:t>]</w:t>
+        <w:t>[  ]</w:t>
       </w:r>
       <w:r>
         <w:rPr>
@@ -1151,20 +1046,7 @@
           <w:rFonts w:ascii="Arial" w:hAnsi="Arial" w:cs="Arial"/>
           <w:lang w:val="x-none"/>
         </w:rPr>
-        <w:t xml:space="preserve">[ </w:t>
-      </w:r>
-      <w:r>
-        <w:rPr>
-          <w:rFonts w:ascii="Arial" w:hAnsi="Arial" w:cs="Arial"/>
-        </w:rPr>
-        <w:t>X</w:t>
-      </w:r>
-      <w:r>
-        <w:rPr>
-          <w:rFonts w:ascii="Arial" w:hAnsi="Arial" w:cs="Arial"/>
-          <w:lang w:val="x-none"/>
-        </w:rPr>
-        <w:t>]</w:t>
+        <w:t>[  ]</w:t>
       </w:r>
       <w:r>
         <w:rPr>
@@ -1211,22 +1093,15 @@
           <w:color w:val="000000"/>
           <w:lang w:val="x-none"/>
         </w:rPr>
-        <w:t xml:space="preserve">[ </w:t>
-      </w:r>
-      <w:r>
-        <w:rPr>
-          <w:rFonts w:ascii="Arial" w:hAnsi="Arial" w:cs="Arial"/>
-          <w:color w:val="000000"/>
-        </w:rPr>
-        <w:t>X</w:t>
-      </w:r>
-      <w:r>
-        <w:rPr>
-          <w:rFonts w:ascii="Arial" w:hAnsi="Arial" w:cs="Arial"/>
-          <w:color w:val="000000"/>
-          <w:lang w:val="x-none"/>
-        </w:rPr>
-        <w:t xml:space="preserve">]  Run </w:t>
+        <w:t>[  ]</w:t>
+      </w:r>
+      <w:r>
+        <w:rPr>
+          <w:rFonts w:ascii="Arial" w:hAnsi="Arial" w:cs="Arial"/>
+          <w:color w:val="000000"/>
+          <w:lang w:val="x-none"/>
+        </w:rPr>
+        <w:t xml:space="preserve">  Run </w:t>
       </w:r>
       <w:r>
         <w:rPr>
@@ -1291,20 +1166,7 @@
           <w:rFonts w:ascii="Arial" w:hAnsi="Arial" w:cs="Arial"/>
           <w:lang w:val="x-none"/>
         </w:rPr>
-        <w:t xml:space="preserve">[ </w:t>
-      </w:r>
-      <w:r>
-        <w:rPr>
-          <w:rFonts w:ascii="Arial" w:hAnsi="Arial" w:cs="Arial"/>
-        </w:rPr>
-        <w:t>X</w:t>
-      </w:r>
-      <w:r>
-        <w:rPr>
-          <w:rFonts w:ascii="Arial" w:hAnsi="Arial" w:cs="Arial"/>
-          <w:lang w:val="x-none"/>
-        </w:rPr>
-        <w:t>]</w:t>
+        <w:t>[  ]</w:t>
       </w:r>
       <w:r>
         <w:rPr>
@@ -1365,20 +1227,7 @@
           <w:rFonts w:ascii="Arial" w:hAnsi="Arial" w:cs="Arial"/>
           <w:lang w:val="x-none"/>
         </w:rPr>
-        <w:t xml:space="preserve">[ </w:t>
-      </w:r>
-      <w:r>
-        <w:rPr>
-          <w:rFonts w:ascii="Arial" w:hAnsi="Arial" w:cs="Arial"/>
-        </w:rPr>
-        <w:t>X</w:t>
-      </w:r>
-      <w:r>
-        <w:rPr>
-          <w:rFonts w:ascii="Arial" w:hAnsi="Arial" w:cs="Arial"/>
-          <w:lang w:val="x-none"/>
-        </w:rPr>
-        <w:t>]</w:t>
+        <w:t>[  ]</w:t>
       </w:r>
       <w:r>
         <w:rPr>
@@ -1475,22 +1324,15 @@
           <w:color w:val="000000"/>
           <w:lang w:val="x-none"/>
         </w:rPr>
-        <w:t xml:space="preserve">[ </w:t>
-      </w:r>
-      <w:r>
-        <w:rPr>
-          <w:rFonts w:ascii="Arial" w:hAnsi="Arial" w:cs="Arial"/>
-          <w:color w:val="000000"/>
-        </w:rPr>
-        <w:t>X</w:t>
-      </w:r>
-      <w:r>
-        <w:rPr>
-          <w:rFonts w:ascii="Arial" w:hAnsi="Arial" w:cs="Arial"/>
-          <w:color w:val="000000"/>
-          <w:lang w:val="x-none"/>
-        </w:rPr>
-        <w:t>]  Generate assembly AST-filename.pdf and ASB-filename.pdf drawings and move to MFG folder.</w:t>
+        <w:t>[  ]</w:t>
+      </w:r>
+      <w:r>
+        <w:rPr>
+          <w:rFonts w:ascii="Arial" w:hAnsi="Arial" w:cs="Arial"/>
+          <w:color w:val="000000"/>
+          <w:lang w:val="x-none"/>
+        </w:rPr>
+        <w:t xml:space="preserve">  Generate assembly AST-filename.pdf and ASB-filename.pdf drawings and move to MFG folder.</w:t>
       </w:r>
     </w:p>
     <w:p>
@@ -1514,20 +1356,7 @@
           <w:rFonts w:ascii="Arial" w:hAnsi="Arial" w:cs="Arial"/>
           <w:lang w:val="x-none"/>
         </w:rPr>
-        <w:t xml:space="preserve">[ </w:t>
-      </w:r>
-      <w:r>
-        <w:rPr>
-          <w:rFonts w:ascii="Arial" w:hAnsi="Arial" w:cs="Arial"/>
-        </w:rPr>
-        <w:t>X</w:t>
-      </w:r>
-      <w:r>
-        <w:rPr>
-          <w:rFonts w:ascii="Arial" w:hAnsi="Arial" w:cs="Arial"/>
-          <w:lang w:val="x-none"/>
-        </w:rPr>
-        <w:t>]</w:t>
+        <w:t>[  ]</w:t>
       </w:r>
       <w:r>
         <w:rPr>
@@ -1613,30 +1442,15 @@
           <w:color w:val="000000"/>
           <w:lang w:val="x-none"/>
         </w:rPr>
-        <w:t>[</w:t>
-      </w:r>
-      <w:r>
-        <w:rPr>
-          <w:rFonts w:ascii="Arial" w:hAnsi="Arial" w:cs="Arial"/>
-          <w:color w:val="000000"/>
-          <w:lang w:val="x-none"/>
-        </w:rPr>
-        <w:t xml:space="preserve"> </w:t>
-      </w:r>
-      <w:r>
-        <w:rPr>
-          <w:rFonts w:ascii="Arial" w:hAnsi="Arial" w:cs="Arial"/>
-          <w:color w:val="000000"/>
-        </w:rPr>
-        <w:t>X</w:t>
-      </w:r>
-      <w:r>
-        <w:rPr>
-          <w:rFonts w:ascii="Arial" w:hAnsi="Arial" w:cs="Arial"/>
-          <w:color w:val="000000"/>
-          <w:lang w:val="x-none"/>
-        </w:rPr>
-        <w:t>]  Add dimensions to PCB, save as DIM-filename.pdf file and move to MFG folder</w:t>
+        <w:t>[  ]</w:t>
+      </w:r>
+      <w:r>
+        <w:rPr>
+          <w:rFonts w:ascii="Arial" w:hAnsi="Arial" w:cs="Arial"/>
+          <w:color w:val="000000"/>
+          <w:lang w:val="x-none"/>
+        </w:rPr>
+        <w:t xml:space="preserve">  Add dimensions to PCB, save as DIM-filename.pdf file and move to MFG folder</w:t>
       </w:r>
     </w:p>
     <w:p>
@@ -1659,20 +1473,7 @@
           <w:rFonts w:ascii="Arial" w:hAnsi="Arial" w:cs="Arial"/>
           <w:lang w:val="x-none"/>
         </w:rPr>
-        <w:t xml:space="preserve">[ </w:t>
-      </w:r>
-      <w:r>
-        <w:rPr>
-          <w:rFonts w:ascii="Arial" w:hAnsi="Arial" w:cs="Arial"/>
-        </w:rPr>
-        <w:t>X</w:t>
-      </w:r>
-      <w:r>
-        <w:rPr>
-          <w:rFonts w:ascii="Arial" w:hAnsi="Arial" w:cs="Arial"/>
-          <w:lang w:val="x-none"/>
-        </w:rPr>
-        <w:t>]</w:t>
+        <w:t>[  ]</w:t>
       </w:r>
       <w:r>
         <w:rPr>
@@ -1726,27 +1527,14 @@
           <w:rFonts w:ascii="Arial" w:hAnsi="Arial" w:cs="Arial"/>
           <w:lang w:val="x-none"/>
         </w:rPr>
-        <w:t>[</w:t>
-      </w:r>
-      <w:r>
-        <w:rPr>
-          <w:rFonts w:ascii="Arial" w:hAnsi="Arial" w:cs="Arial"/>
-          <w:lang w:val="x-none"/>
-        </w:rPr>
-        <w:t xml:space="preserve"> </w:t>
-      </w:r>
-      <w:r>
-        <w:rPr>
-          <w:rFonts w:ascii="Arial" w:hAnsi="Arial" w:cs="Arial"/>
-        </w:rPr>
-        <w:t>X</w:t>
-      </w:r>
-      <w:r>
-        <w:rPr>
-          <w:rFonts w:ascii="Arial" w:hAnsi="Arial" w:cs="Arial"/>
-          <w:lang w:val="x-none"/>
-        </w:rPr>
-        <w:t>]  Move .</w:t>
+        <w:t>[  ]</w:t>
+      </w:r>
+      <w:r>
+        <w:rPr>
+          <w:rFonts w:ascii="Arial" w:hAnsi="Arial" w:cs="Arial"/>
+          <w:lang w:val="x-none"/>
+        </w:rPr>
+        <w:t xml:space="preserve">  Move .</w:t>
       </w:r>
       <w:proofErr w:type="spellStart"/>
       <w:r>
@@ -2686,4 +2474,16 @@
   <a:objectDefaults/>
   <a:extraClrSchemeLst/>
 </a:theme>
+</file>
+
+<file path=customXml/item1.xml><?xml version="1.0" encoding="utf-8"?>
+<b:Sources xmlns:b="http://schemas.openxmlformats.org/officeDocument/2006/bibliography" xmlns="http://schemas.openxmlformats.org/officeDocument/2006/bibliography" SelectedStyle="\APA.XSL" StyleName="APA"/>
+</file>
+
+<file path=customXml/itemProps1.xml><?xml version="1.0" encoding="utf-8"?>
+<ds:datastoreItem xmlns:ds="http://schemas.openxmlformats.org/officeDocument/2006/customXml" ds:itemID="{5B8527F3-A605-452B-B269-00B75E9BD38F}">
+  <ds:schemaRefs>
+    <ds:schemaRef ds:uri="http://schemas.openxmlformats.org/officeDocument/2006/bibliography"/>
+  </ds:schemaRefs>
+</ds:datastoreItem>
 </file>
</xml_diff>